<commit_message>
Revert "Revert "chnage 2""
This reverts commit 4a894163de53d1488e956e0c7c9418e694c375bc.
</commit_message>
<xml_diff>
--- a/git test/test 1.docx
+++ b/git test/test 1.docx
@@ -16,6 +16,37 @@
         </w:rPr>
         <w:t>How are you ?</w:t>
       </w:r>
+    </w:p>
+    <w:p>
+      <w:pPr>
+        <w:rPr>
+          <w:rFonts w:hint="default"/>
+          <w:lang w:val="en-IN"/>
+        </w:rPr>
+      </w:pPr>
+    </w:p>
+    <w:p>
+      <w:pPr>
+        <w:rPr>
+          <w:rFonts w:hint="default"/>
+          <w:lang w:val="en-IN"/>
+        </w:rPr>
+      </w:pPr>
+      <w:r>
+        <w:rPr>
+          <w:rFonts w:hint="default"/>
+          <w:lang w:val="en-IN"/>
+        </w:rPr>
+        <w:t>Good</w:t>
+      </w:r>
+    </w:p>
+    <w:p>
+      <w:pPr>
+        <w:rPr>
+          <w:rFonts w:hint="default"/>
+          <w:lang w:val="en-IN"/>
+        </w:rPr>
+      </w:pPr>
       <w:bookmarkStart w:id="0" w:name="_GoBack"/>
       <w:bookmarkEnd w:id="0"/>
     </w:p>

</xml_diff>